<commit_message>
ArbeitenAmPlayer(gemacht in der schule)
</commit_message>
<xml_diff>
--- a/documentation/Dev-Sprint1.docx
+++ b/documentation/Dev-Sprint1.docx
@@ -187,10 +187,102 @@
         <w:t>Spielerklärung</w:t>
       </w:r>
     </w:p>
+    <w:p>
+      <w:r>
+        <w:t xml:space="preserve">Spielersteuerung </w:t>
+      </w:r>
+    </w:p>
     <w:p/>
+    <w:p>
+      <w:pPr>
+        <w:pStyle w:val="berschrift2"/>
+      </w:pPr>
+      <w:r>
+        <w:lastRenderedPageBreak/>
+        <w:t xml:space="preserve">Statistiken: </w:t>
+      </w:r>
+    </w:p>
+    <w:p>
+      <w:r>
+        <w:drawing>
+          <wp:inline distT="0" distB="0" distL="0" distR="0" wp14:anchorId="7CF4DEE0" wp14:editId="23DD6FE3">
+            <wp:extent cx="5760720" cy="3012440"/>
+            <wp:effectExtent l="0" t="0" r="0" b="0"/>
+            <wp:docPr id="16126776" name="Grafik 1" descr="Ein Bild, das Screenshot, Diagramm, Reihe, Text enthält.&#10;&#10;KI-generierte Inhalte können fehlerhaft sein."/>
+            <wp:cNvGraphicFramePr>
+              <a:graphicFrameLocks xmlns:a="http://schemas.openxmlformats.org/drawingml/2006/main" noChangeAspect="1"/>
+            </wp:cNvGraphicFramePr>
+            <a:graphic xmlns:a="http://schemas.openxmlformats.org/drawingml/2006/main">
+              <a:graphicData uri="http://schemas.openxmlformats.org/drawingml/2006/picture">
+                <pic:pic xmlns:pic="http://schemas.openxmlformats.org/drawingml/2006/picture">
+                  <pic:nvPicPr>
+                    <pic:cNvPr id="16126776" name="Grafik 1" descr="Ein Bild, das Screenshot, Diagramm, Reihe, Text enthält.&#10;&#10;KI-generierte Inhalte können fehlerhaft sein."/>
+                    <pic:cNvPicPr/>
+                  </pic:nvPicPr>
+                  <pic:blipFill>
+                    <a:blip r:embed="rId6"/>
+                    <a:stretch>
+                      <a:fillRect/>
+                    </a:stretch>
+                  </pic:blipFill>
+                  <pic:spPr>
+                    <a:xfrm>
+                      <a:off x="0" y="0"/>
+                      <a:ext cx="5760720" cy="3012440"/>
+                    </a:xfrm>
+                    <a:prstGeom prst="rect">
+                      <a:avLst/>
+                    </a:prstGeom>
+                  </pic:spPr>
+                </pic:pic>
+              </a:graphicData>
+            </a:graphic>
+          </wp:inline>
+        </w:drawing>
+      </w:r>
+    </w:p>
+    <w:p>
+      <w:r>
+        <w:drawing>
+          <wp:inline distT="0" distB="0" distL="0" distR="0" wp14:anchorId="55C2318F" wp14:editId="725C02A6">
+            <wp:extent cx="5760720" cy="3367405"/>
+            <wp:effectExtent l="0" t="0" r="0" b="4445"/>
+            <wp:docPr id="1216880192" name="Grafik 1" descr="Ein Bild, das Screenshot, Diagramm, Text enthält.&#10;&#10;KI-generierte Inhalte können fehlerhaft sein."/>
+            <wp:cNvGraphicFramePr>
+              <a:graphicFrameLocks xmlns:a="http://schemas.openxmlformats.org/drawingml/2006/main" noChangeAspect="1"/>
+            </wp:cNvGraphicFramePr>
+            <a:graphic xmlns:a="http://schemas.openxmlformats.org/drawingml/2006/main">
+              <a:graphicData uri="http://schemas.openxmlformats.org/drawingml/2006/picture">
+                <pic:pic xmlns:pic="http://schemas.openxmlformats.org/drawingml/2006/picture">
+                  <pic:nvPicPr>
+                    <pic:cNvPr id="1216880192" name="Grafik 1" descr="Ein Bild, das Screenshot, Diagramm, Text enthält.&#10;&#10;KI-generierte Inhalte können fehlerhaft sein."/>
+                    <pic:cNvPicPr/>
+                  </pic:nvPicPr>
+                  <pic:blipFill>
+                    <a:blip r:embed="rId7"/>
+                    <a:stretch>
+                      <a:fillRect/>
+                    </a:stretch>
+                  </pic:blipFill>
+                  <pic:spPr>
+                    <a:xfrm>
+                      <a:off x="0" y="0"/>
+                      <a:ext cx="5760720" cy="3367405"/>
+                    </a:xfrm>
+                    <a:prstGeom prst="rect">
+                      <a:avLst/>
+                    </a:prstGeom>
+                  </pic:spPr>
+                </pic:pic>
+              </a:graphicData>
+            </a:graphic>
+          </wp:inline>
+        </w:drawing>
+      </w:r>
+    </w:p>
     <w:sectPr>
-      <w:headerReference w:type="default" r:id="rId6"/>
-      <w:footerReference w:type="default" r:id="rId7"/>
+      <w:headerReference w:type="default" r:id="rId8"/>
+      <w:footerReference w:type="default" r:id="rId9"/>
       <w:pgSz w:w="11906" w:h="16838"/>
       <w:pgMar w:top="1417" w:right="1417" w:bottom="1134" w:left="1417" w:header="708" w:footer="708" w:gutter="0"/>
       <w:cols w:space="708"/>

</xml_diff>